<commit_message>
visualizacion de requisitos generados con funcion load issue #31 #23
</commit_message>
<xml_diff>
--- a/PDF/PDFDEMO2.docx
+++ b/PDF/PDFDEMO2.docx
@@ -4,67 +4,107 @@
   <w:body>
     <w:p>
       <w:r>
-        <w:t xml:space="preserve">ESTA ES UNA PRUEBA </w:t>
-      </w:r>
-      <w:proofErr w:type="gramStart"/>
-      <w:r>
-        <w:t>DE  TEXTO</w:t>
-      </w:r>
-      <w:proofErr w:type="gramEnd"/>
-      <w:r>
-        <w:t xml:space="preserve"> DE PDF</w:t>
+        <w:t>ESTA ES UNA PRUEBA DE  TEXTO DE PDF</w:t>
       </w:r>
     </w:p>
     <w:p>
       <w:pPr>
-        <w:rPr>
-          <w:lang w:val="en-GB"/>
-        </w:rPr>
-      </w:pPr>
-      <w:r>
-        <w:rPr>
-          <w:lang w:val="en-GB"/>
-        </w:rPr>
-        <w:t>The train's propulsion system is connected to the power supply system,</w:t>
+        <w:pStyle w:val="Prrafodelista"/>
+        <w:numPr>
+          <w:ilvl w:val="0"/>
+          <w:numId w:val="1"/>
+        </w:numPr>
+        <w:rPr>
+          <w:lang w:val="en-GB"/>
+        </w:rPr>
+      </w:pPr>
+      <w:r>
+        <w:rPr>
+          <w:lang w:val="en-GB"/>
+        </w:rPr>
+        <w:t>The train's propulsion system is connected to the power supply system,and the chassis includes bogies, axles, and suspension systems. The pantograph interacts with the overhead catenary system, and the vehicle's aerodynamics ensure chassis chassis chassis chassis bogies a smooth motion. Passenger comfort is enhanced by the HVAC system and vibration control.</w:t>
       </w:r>
     </w:p>
     <w:p>
       <w:pPr>
-        <w:rPr>
-          <w:lang w:val="en-GB"/>
-        </w:rPr>
-      </w:pPr>
-      <w:r>
-        <w:rPr>
-          <w:lang w:val="en-GB"/>
-        </w:rPr>
-        <w:t xml:space="preserve">    and the chassis includes bogies, axles, and suspension systems. The pantograph </w:t>
+        <w:ind w:firstLine="708"/>
+        <w:rPr>
+          <w:lang w:val="en-GB"/>
+        </w:rPr>
+      </w:pPr>
+      <w:r>
+        <w:rPr>
+          <w:lang w:val="en-GB"/>
+        </w:rPr>
+        <w:t>C</w:t>
+      </w:r>
+      <w:r>
+        <w:rPr>
+          <w:lang w:val="en-GB"/>
+        </w:rPr>
+        <w:t>hassis bogies axles bearings brakes suspension traction speed control pantograph power systems train aerodynamics automatic doors interior and exterior lighting</w:t>
+      </w:r>
+      <w:r>
+        <w:rPr>
+          <w:lang w:val="en-GB"/>
+        </w:rPr>
+        <w:t>.</w:t>
       </w:r>
     </w:p>
     <w:p>
       <w:pPr>
-        <w:rPr>
-          <w:lang w:val="en-GB"/>
-        </w:rPr>
-      </w:pPr>
-      <w:r>
-        <w:rPr>
-          <w:lang w:val="en-GB"/>
-        </w:rPr>
-        <w:t xml:space="preserve">    interacts with the overhead catenary system, and the vehicle's aerodynamics ensure chassis chassis chassis chassis bogies a</w:t>
+        <w:pStyle w:val="Prrafodelista"/>
+        <w:numPr>
+          <w:ilvl w:val="0"/>
+          <w:numId w:val="1"/>
+        </w:numPr>
+        <w:rPr>
+          <w:lang w:val="en-GB"/>
+        </w:rPr>
+      </w:pPr>
+      <w:r>
+        <w:rPr>
+          <w:lang w:val="en-GB"/>
+        </w:rPr>
+        <w:t>I</w:t>
+      </w:r>
+      <w:r>
+        <w:rPr>
+          <w:lang w:val="en-GB"/>
+        </w:rPr>
+        <w:t>nformation security cyber defense operatinal technology security cyber resilience</w:t>
+      </w:r>
+      <w:r>
+        <w:rPr>
+          <w:lang w:val="en-GB"/>
+        </w:rPr>
+        <w:t>.</w:t>
       </w:r>
     </w:p>
     <w:p>
       <w:pPr>
-        <w:rPr>
-          <w:lang w:val="en-GB"/>
-        </w:rPr>
-      </w:pPr>
-      <w:r>
-        <w:rPr>
-          <w:lang w:val="en-GB"/>
-        </w:rPr>
-        <w:t xml:space="preserve">    smooth motion. Passenger comfort is enhanced by the HVAC system and vibration control.</w:t>
+        <w:ind w:firstLine="360"/>
+        <w:rPr>
+          <w:lang w:val="en-GB"/>
+        </w:rPr>
+      </w:pPr>
+      <w:r>
+        <w:rPr>
+          <w:lang w:val="en-GB"/>
+        </w:rPr>
+        <w:t>F</w:t>
+      </w:r>
+      <w:r>
+        <w:rPr>
+          <w:lang w:val="en-GB"/>
+        </w:rPr>
+        <w:t>irewalls intrusion detection system intruction prevention system network segmentation encrytption virtual private networks secure access control</w:t>
+      </w:r>
+      <w:r>
+        <w:rPr>
+          <w:lang w:val="en-GB"/>
+        </w:rPr>
+        <w:t>.</w:t>
       </w:r>
     </w:p>
     <w:p>
@@ -77,7 +117,19 @@
         <w:rPr>
           <w:lang w:val="en-GB"/>
         </w:rPr>
-        <w:t xml:space="preserve">    chassis bogies axles bearings brakes suspension traction speed control pantograph power systems train aerodynamics automatic doors interior and exterior lighting</w:t>
+        <w:t>I</w:t>
+      </w:r>
+      <w:r>
+        <w:rPr>
+          <w:lang w:val="en-GB"/>
+        </w:rPr>
+        <w:t>dentify and access management security information and event management endpoint security zero trust architecture public key enfraestructure</w:t>
+      </w:r>
+      <w:r>
+        <w:rPr>
+          <w:lang w:val="en-GB"/>
+        </w:rPr>
+        <w:t>.</w:t>
       </w:r>
     </w:p>
     <w:p>
@@ -90,82 +142,103 @@
         <w:rPr>
           <w:lang w:val="en-GB"/>
         </w:rPr>
-        <w:t xml:space="preserve">    information security cyber defense operatinal technology security cyber resilience</w:t>
+        <w:t>V</w:t>
+      </w:r>
+      <w:r>
+        <w:rPr>
+          <w:lang w:val="en-GB"/>
+        </w:rPr>
+        <w:t>ulnerability assessment penetratrion testing pen testing patch management threat intelligence security monitoring</w:t>
+      </w:r>
+      <w:r>
+        <w:rPr>
+          <w:lang w:val="en-GB"/>
+        </w:rPr>
+        <w:t>.</w:t>
       </w:r>
     </w:p>
     <w:p>
       <w:pPr>
-        <w:rPr>
-          <w:lang w:val="en-GB"/>
-        </w:rPr>
-      </w:pPr>
-      <w:r>
-        <w:rPr>
-          <w:lang w:val="en-GB"/>
-        </w:rPr>
-        <w:t xml:space="preserve">    firewalls intrusion detection system intruction prevention system network segmentation encrytption virtual private networks secure access control</w:t>
+        <w:pStyle w:val="Prrafodelista"/>
+        <w:numPr>
+          <w:ilvl w:val="0"/>
+          <w:numId w:val="1"/>
+        </w:numPr>
+        <w:rPr>
+          <w:lang w:val="en-GB"/>
+        </w:rPr>
+      </w:pPr>
+      <w:r>
+        <w:rPr>
+          <w:lang w:val="en-GB"/>
+        </w:rPr>
+        <w:t>I</w:t>
+      </w:r>
+      <w:r>
+        <w:rPr>
+          <w:lang w:val="en-GB"/>
+        </w:rPr>
+        <w:t>ncident response plan data protection data privacy malware detection</w:t>
+      </w:r>
+      <w:r>
+        <w:rPr>
+          <w:lang w:val="en-GB"/>
+        </w:rPr>
+        <w:t xml:space="preserve"> </w:t>
+      </w:r>
+      <w:r>
+        <w:rPr>
+          <w:lang w:val="en-GB"/>
+        </w:rPr>
+        <w:t>cybersecurity cybersecurity cybersecurity cybersecurity cybersecurity</w:t>
+      </w:r>
+      <w:r>
+        <w:rPr>
+          <w:lang w:val="en-GB"/>
+        </w:rPr>
+        <w:t>.</w:t>
+      </w:r>
+      <w:r>
+        <w:rPr>
+          <w:lang w:val="en-GB"/>
+        </w:rPr>
+        <w:t xml:space="preserve"> </w:t>
       </w:r>
     </w:p>
     <w:p>
       <w:pPr>
-        <w:rPr>
-          <w:lang w:val="en-GB"/>
-        </w:rPr>
-      </w:pPr>
-      <w:r>
-        <w:rPr>
-          <w:lang w:val="en-GB"/>
-        </w:rPr>
-        <w:t xml:space="preserve">    identify and access management security information and event management endpoint security zero trust architecture public key enfraestructure</w:t>
+        <w:pStyle w:val="Prrafodelista"/>
+        <w:rPr>
+          <w:lang w:val="en-GB"/>
+        </w:rPr>
+      </w:pPr>
+      <w:r>
+        <w:rPr>
+          <w:lang w:val="en-GB"/>
+        </w:rPr>
+        <w:t>C</w:t>
+      </w:r>
+      <w:r>
+        <w:rPr>
+          <w:lang w:val="en-GB"/>
+        </w:rPr>
+        <w:t>ybersecurity</w:t>
+      </w:r>
+      <w:r>
+        <w:rPr>
+          <w:lang w:val="en-GB"/>
+        </w:rPr>
+        <w:t>.</w:t>
       </w:r>
     </w:p>
     <w:p>
       <w:pPr>
-        <w:rPr>
-          <w:lang w:val="en-GB"/>
-        </w:rPr>
-      </w:pPr>
-      <w:r>
-        <w:rPr>
-          <w:lang w:val="en-GB"/>
-        </w:rPr>
-        <w:t xml:space="preserve">    vulnerability assessment penetratrion testing pen testing patch management threat intelligence security monitoring</w:t>
-      </w:r>
-    </w:p>
-    <w:p>
-      <w:pPr>
-        <w:rPr>
-          <w:lang w:val="en-GB"/>
-        </w:rPr>
-      </w:pPr>
-      <w:r>
-        <w:rPr>
-          <w:lang w:val="en-GB"/>
-        </w:rPr>
-        <w:t xml:space="preserve">    incident response plan data protection data privacy malware detection</w:t>
-      </w:r>
-    </w:p>
-    <w:p>
-      <w:pPr>
-        <w:rPr>
-          <w:lang w:val="en-GB"/>
-        </w:rPr>
-      </w:pPr>
-      <w:r>
-        <w:rPr>
-          <w:lang w:val="en-GB"/>
-        </w:rPr>
-        <w:t xml:space="preserve">    cybersecurity cybersecurity cybersecurity cybersecurity cybersecurity cybersecurity</w:t>
-      </w:r>
-    </w:p>
-    <w:p>
-      <w:pPr>
-        <w:rPr>
-          <w:lang w:val="en-GB"/>
-        </w:rPr>
-      </w:pPr>
-    </w:p>
-    <w:p>
+        <w:pStyle w:val="Prrafodelista"/>
+        <w:numPr>
+          <w:ilvl w:val="0"/>
+          <w:numId w:val="1"/>
+        </w:numPr>
+      </w:pPr>
       <w:r>
         <w:rPr>
           <w:lang w:val="en-GB"/>
@@ -173,21 +246,8 @@
         <w:t xml:space="preserve">    </w:t>
       </w:r>
       <w:r>
-        <w:t xml:space="preserve">Poles Supra </w:t>
-      </w:r>
-      <w:proofErr w:type="spellStart"/>
-      <w:r>
-        <w:t>Trolley</w:t>
-      </w:r>
-      <w:proofErr w:type="spellEnd"/>
-      <w:r>
-        <w:t xml:space="preserve"> </w:t>
-      </w:r>
-      <w:proofErr w:type="spellStart"/>
-      <w:r>
-        <w:t>Catenary</w:t>
-      </w:r>
-      <w:proofErr w:type="spellEnd"/>
+        <w:t>Poles Supra Trolley Catenary</w:t>
+      </w:r>
     </w:p>
     <w:sectPr>
       <w:pgSz w:w="11906" w:h="16838"/>
@@ -197,6 +257,103 @@
     </w:sectPr>
   </w:body>
 </w:document>
+</file>
+
+<file path=word/numbering.xml><?xml version="1.0" encoding="utf-8"?>
+<w:numbering xmlns:wpc="http://schemas.microsoft.com/office/word/2010/wordprocessingCanvas" xmlns:cx="http://schemas.microsoft.com/office/drawing/2014/chartex" xmlns:cx1="http://schemas.microsoft.com/office/drawing/2015/9/8/chartex" xmlns:cx2="http://schemas.microsoft.com/office/drawing/2015/10/21/chartex" xmlns:cx3="http://schemas.microsoft.com/office/drawing/2016/5/9/chartex" xmlns:cx4="http://schemas.microsoft.com/office/drawing/2016/5/10/chartex" xmlns:cx5="http://schemas.microsoft.com/office/drawing/2016/5/11/chartex" xmlns:cx6="http://schemas.microsoft.com/office/drawing/2016/5/12/chartex" xmlns:cx7="http://schemas.microsoft.com/office/drawing/2016/5/13/chartex" xmlns:cx8="http://schemas.microsoft.com/office/drawing/2016/5/14/chartex" xmlns:mc="http://schemas.openxmlformats.org/markup-compatibility/2006" xmlns:aink="http://schemas.microsoft.com/office/drawing/2016/ink" xmlns:am3d="http://schemas.microsoft.com/office/drawing/2017/model3d" xmlns:o="urn:schemas-microsoft-com:office:office" xmlns:oel="http://schemas.microsoft.com/office/2019/extlst" xmlns:r="http://schemas.openxmlformats.org/officeDocument/2006/relationships" xmlns:m="http://schemas.openxmlformats.org/officeDocument/2006/math" xmlns:v="urn:schemas-microsoft-com:vml" xmlns:wp14="http://schemas.microsoft.com/office/word/2010/wordprocessingDrawing" xmlns:wp="http://schemas.openxmlformats.org/drawingml/2006/wordprocessingDrawing" xmlns:w10="urn:schemas-microsoft-com:office:word" xmlns:w="http://schemas.openxmlformats.org/wordprocessingml/2006/main" xmlns:w14="http://schemas.microsoft.com/office/word/2010/wordml" xmlns:w15="http://schemas.microsoft.com/office/word/2012/wordml" xmlns:w16cex="http://schemas.microsoft.com/office/word/2018/wordml/cex" xmlns:w16cid="http://schemas.microsoft.com/office/word/2016/wordml/cid" xmlns:w16="http://schemas.microsoft.com/office/word/2018/wordml" xmlns:w16du="http://schemas.microsoft.com/office/word/2023/wordml/word16du" xmlns:w16sdtdh="http://schemas.microsoft.com/office/word/2020/wordml/sdtdatahash" xmlns:w16se="http://schemas.microsoft.com/office/word/2015/wordml/symex" xmlns:wpg="http://schemas.microsoft.com/office/word/2010/wordprocessingGroup" xmlns:wpi="http://schemas.microsoft.com/office/word/2010/wordprocessingInk" xmlns:wne="http://schemas.microsoft.com/office/word/2006/wordml" xmlns:wps="http://schemas.microsoft.com/office/word/2010/wordprocessingShape" mc:Ignorable="w14 w15 w16se w16cid w16 w16cex w16sdtdh w16du wp14">
+  <w:abstractNum w:abstractNumId="0" w15:restartNumberingAfterBreak="0">
+    <w:nsid w:val="4B3877B9"/>
+    <w:multiLevelType w:val="hybridMultilevel"/>
+    <w:tmpl w:val="67F2117C"/>
+    <w:lvl w:ilvl="0" w:tplc="0C0A000F">
+      <w:start w:val="1"/>
+      <w:numFmt w:val="decimal"/>
+      <w:lvlText w:val="%1."/>
+      <w:lvlJc w:val="left"/>
+      <w:pPr>
+        <w:ind w:left="720" w:hanging="360"/>
+      </w:pPr>
+      <w:rPr>
+        <w:rFonts w:hint="default"/>
+      </w:rPr>
+    </w:lvl>
+    <w:lvl w:ilvl="1" w:tplc="0C0A0019" w:tentative="1">
+      <w:start w:val="1"/>
+      <w:numFmt w:val="lowerLetter"/>
+      <w:lvlText w:val="%2."/>
+      <w:lvlJc w:val="left"/>
+      <w:pPr>
+        <w:ind w:left="1440" w:hanging="360"/>
+      </w:pPr>
+    </w:lvl>
+    <w:lvl w:ilvl="2" w:tplc="0C0A001B" w:tentative="1">
+      <w:start w:val="1"/>
+      <w:numFmt w:val="lowerRoman"/>
+      <w:lvlText w:val="%3."/>
+      <w:lvlJc w:val="right"/>
+      <w:pPr>
+        <w:ind w:left="2160" w:hanging="180"/>
+      </w:pPr>
+    </w:lvl>
+    <w:lvl w:ilvl="3" w:tplc="0C0A000F" w:tentative="1">
+      <w:start w:val="1"/>
+      <w:numFmt w:val="decimal"/>
+      <w:lvlText w:val="%4."/>
+      <w:lvlJc w:val="left"/>
+      <w:pPr>
+        <w:ind w:left="2880" w:hanging="360"/>
+      </w:pPr>
+    </w:lvl>
+    <w:lvl w:ilvl="4" w:tplc="0C0A0019" w:tentative="1">
+      <w:start w:val="1"/>
+      <w:numFmt w:val="lowerLetter"/>
+      <w:lvlText w:val="%5."/>
+      <w:lvlJc w:val="left"/>
+      <w:pPr>
+        <w:ind w:left="3600" w:hanging="360"/>
+      </w:pPr>
+    </w:lvl>
+    <w:lvl w:ilvl="5" w:tplc="0C0A001B" w:tentative="1">
+      <w:start w:val="1"/>
+      <w:numFmt w:val="lowerRoman"/>
+      <w:lvlText w:val="%6."/>
+      <w:lvlJc w:val="right"/>
+      <w:pPr>
+        <w:ind w:left="4320" w:hanging="180"/>
+      </w:pPr>
+    </w:lvl>
+    <w:lvl w:ilvl="6" w:tplc="0C0A000F" w:tentative="1">
+      <w:start w:val="1"/>
+      <w:numFmt w:val="decimal"/>
+      <w:lvlText w:val="%7."/>
+      <w:lvlJc w:val="left"/>
+      <w:pPr>
+        <w:ind w:left="5040" w:hanging="360"/>
+      </w:pPr>
+    </w:lvl>
+    <w:lvl w:ilvl="7" w:tplc="0C0A0019" w:tentative="1">
+      <w:start w:val="1"/>
+      <w:numFmt w:val="lowerLetter"/>
+      <w:lvlText w:val="%8."/>
+      <w:lvlJc w:val="left"/>
+      <w:pPr>
+        <w:ind w:left="5760" w:hanging="360"/>
+      </w:pPr>
+    </w:lvl>
+    <w:lvl w:ilvl="8" w:tplc="0C0A001B" w:tentative="1">
+      <w:start w:val="1"/>
+      <w:numFmt w:val="lowerRoman"/>
+      <w:lvlText w:val="%9."/>
+      <w:lvlJc w:val="right"/>
+      <w:pPr>
+        <w:ind w:left="6480" w:hanging="180"/>
+      </w:pPr>
+    </w:lvl>
+  </w:abstractNum>
+  <w:num w:numId="1" w16cid:durableId="1084759716">
+    <w:abstractNumId w:val="0"/>
+  </w:num>
+</w:numbering>
 </file>
 
 <file path=word/styles.xml><?xml version="1.0" encoding="utf-8"?>

</xml_diff>